<commit_message>
stairs and truss splices
</commit_message>
<xml_diff>
--- a/development/02-secod layout/loads details.docx
+++ b/development/02-secod layout/loads details.docx
@@ -11156,15 +11156,704 @@
     </w:p>
     <w:p>
       <w:pPr>
-        <w:jc w:val="both"/>
-        <w:rPr>
-          <w:sz w:val="28"/>
-          <w:szCs w:val="28"/>
-        </w:rPr>
-      </w:pPr>
-    </w:p>
-    <w:p>
-      <w:pPr>
+        <w:ind w:left="360"/>
+        <w:rPr>
+          <w:b/>
+          <w:bCs/>
+          <w:sz w:val="28"/>
+          <w:szCs w:val="28"/>
+        </w:rPr>
+      </w:pPr>
+      <w:r>
+        <w:rPr>
+          <w:b/>
+          <w:bCs/>
+          <w:sz w:val="28"/>
+          <w:szCs w:val="28"/>
+        </w:rPr>
+        <w:t>Truss</w:t>
+      </w:r>
+      <w:r>
+        <w:rPr>
+          <w:b/>
+          <w:bCs/>
+          <w:sz w:val="28"/>
+          <w:szCs w:val="28"/>
+        </w:rPr>
+        <w:t xml:space="preserve"> Tension</w:t>
+      </w:r>
+      <w:r>
+        <w:rPr>
+          <w:b/>
+          <w:bCs/>
+          <w:sz w:val="28"/>
+          <w:szCs w:val="28"/>
+        </w:rPr>
+        <w:t xml:space="preserve"> </w:t>
+      </w:r>
+      <w:proofErr w:type="gramStart"/>
+      <w:r>
+        <w:rPr>
+          <w:b/>
+          <w:bCs/>
+          <w:sz w:val="28"/>
+          <w:szCs w:val="28"/>
+        </w:rPr>
+        <w:t xml:space="preserve">Splice </w:t>
+      </w:r>
+      <w:r>
+        <w:rPr>
+          <w:b/>
+          <w:bCs/>
+          <w:sz w:val="28"/>
+          <w:szCs w:val="28"/>
+        </w:rPr>
+        <w:t>:</w:t>
+      </w:r>
+      <w:proofErr w:type="gramEnd"/>
+    </w:p>
+    <w:p>
+      <w:pPr>
+        <w:ind w:left="360"/>
+        <w:rPr>
+          <w:sz w:val="28"/>
+          <w:szCs w:val="28"/>
+        </w:rPr>
+      </w:pPr>
+      <w:r>
+        <w:rPr>
+          <w:sz w:val="28"/>
+          <w:szCs w:val="28"/>
+        </w:rPr>
+        <w:t>Connected box HSS 70X5</w:t>
+      </w:r>
+    </w:p>
+    <w:p>
+      <w:pPr>
+        <w:ind w:left="360"/>
+        <w:rPr>
+          <w:sz w:val="28"/>
+          <w:szCs w:val="28"/>
+        </w:rPr>
+      </w:pPr>
+      <w:r>
+        <w:rPr>
+          <w:sz w:val="28"/>
+          <w:szCs w:val="28"/>
+        </w:rPr>
+        <w:t>Tension force = 24 tons</w:t>
+      </w:r>
+    </w:p>
+    <w:p>
+      <w:pPr>
+        <w:ind w:left="360"/>
+        <w:rPr>
+          <w:sz w:val="28"/>
+          <w:szCs w:val="28"/>
+        </w:rPr>
+      </w:pPr>
+      <w:r>
+        <w:rPr>
+          <w:sz w:val="28"/>
+          <w:szCs w:val="28"/>
+        </w:rPr>
+        <w:t xml:space="preserve">Use 4 </w:t>
+      </w:r>
+      <w:r>
+        <w:rPr>
+          <w:sz w:val="28"/>
+          <w:szCs w:val="28"/>
+        </w:rPr>
+        <w:t xml:space="preserve">bearing </w:t>
+      </w:r>
+      <w:r>
+        <w:rPr>
+          <w:sz w:val="28"/>
+          <w:szCs w:val="28"/>
+        </w:rPr>
+        <w:t xml:space="preserve">bolts M10/10.9 </w:t>
+      </w:r>
+    </w:p>
+    <w:p>
+      <w:pPr>
+        <w:ind w:left="360"/>
+        <w:rPr>
+          <w:sz w:val="28"/>
+          <w:szCs w:val="28"/>
+        </w:rPr>
+      </w:pPr>
+      <w:r>
+        <w:rPr>
+          <w:sz w:val="28"/>
+          <w:szCs w:val="28"/>
+        </w:rPr>
+        <w:t xml:space="preserve">Force on one bolt = 6 tons   </w:t>
+      </w:r>
+    </w:p>
+    <w:p>
+      <w:pPr>
+        <w:ind w:left="360"/>
+        <w:rPr>
+          <w:sz w:val="28"/>
+          <w:szCs w:val="28"/>
+        </w:rPr>
+      </w:pPr>
+      <w:r>
+        <w:rPr>
+          <w:sz w:val="28"/>
+          <w:szCs w:val="28"/>
+        </w:rPr>
+        <w:t xml:space="preserve">Allowable force </w:t>
+      </w:r>
+      <w:r>
+        <w:rPr>
+          <w:sz w:val="28"/>
+          <w:szCs w:val="28"/>
+        </w:rPr>
+        <w:t xml:space="preserve">on bolt </w:t>
+      </w:r>
+      <w:r>
+        <w:rPr>
+          <w:sz w:val="28"/>
+          <w:szCs w:val="28"/>
+        </w:rPr>
+        <w:t xml:space="preserve">= 3.14 x 0.25 x 10.9 = 8.5 </w:t>
+      </w:r>
+      <w:proofErr w:type="gramStart"/>
+      <w:r>
+        <w:rPr>
+          <w:sz w:val="28"/>
+          <w:szCs w:val="28"/>
+        </w:rPr>
+        <w:t>tons</w:t>
+      </w:r>
+      <w:r>
+        <w:rPr>
+          <w:sz w:val="28"/>
+          <w:szCs w:val="28"/>
+        </w:rPr>
+        <w:t xml:space="preserve">  …</w:t>
+      </w:r>
+      <w:proofErr w:type="gramEnd"/>
+      <w:r>
+        <w:rPr>
+          <w:sz w:val="28"/>
+          <w:szCs w:val="28"/>
+        </w:rPr>
+        <w:t xml:space="preserve">…… safe </w:t>
+      </w:r>
+    </w:p>
+    <w:p>
+      <w:pPr>
+        <w:ind w:left="360"/>
+        <w:rPr>
+          <w:sz w:val="28"/>
+          <w:szCs w:val="28"/>
+        </w:rPr>
+      </w:pPr>
+      <w:r>
+        <w:rPr>
+          <w:sz w:val="28"/>
+          <w:szCs w:val="28"/>
+        </w:rPr>
+        <w:t>Use plate 130 X 120 X 20</w:t>
+      </w:r>
+    </w:p>
+    <w:p>
+      <w:pPr>
+        <w:ind w:left="360"/>
+        <w:rPr>
+          <w:sz w:val="28"/>
+          <w:szCs w:val="28"/>
+        </w:rPr>
+      </w:pPr>
+      <w:r>
+        <w:rPr>
+          <w:sz w:val="28"/>
+          <w:szCs w:val="28"/>
+        </w:rPr>
+        <w:t xml:space="preserve">Moment on plate = 12 </w:t>
+      </w:r>
+      <w:proofErr w:type="gramStart"/>
+      <w:r>
+        <w:rPr>
+          <w:sz w:val="28"/>
+          <w:szCs w:val="28"/>
+        </w:rPr>
+        <w:t>tons  X</w:t>
+      </w:r>
+      <w:proofErr w:type="gramEnd"/>
+      <w:r>
+        <w:rPr>
+          <w:sz w:val="28"/>
+          <w:szCs w:val="28"/>
+        </w:rPr>
+        <w:t xml:space="preserve"> 1.5cm = 18 ton.cm</w:t>
+      </w:r>
+    </w:p>
+    <w:p>
+      <w:pPr>
+        <w:ind w:left="360"/>
+        <w:rPr>
+          <w:sz w:val="28"/>
+          <w:szCs w:val="28"/>
+        </w:rPr>
+      </w:pPr>
+      <w:r>
+        <w:rPr>
+          <w:sz w:val="28"/>
+          <w:szCs w:val="28"/>
+        </w:rPr>
+        <w:t>Plate inertia = 8 cm</w:t>
+      </w:r>
+      <w:r>
+        <w:rPr>
+          <w:sz w:val="28"/>
+          <w:szCs w:val="28"/>
+          <w:vertAlign w:val="superscript"/>
+        </w:rPr>
+        <w:t>4</w:t>
+      </w:r>
+    </w:p>
+    <w:p>
+      <w:pPr>
+        <w:ind w:left="360"/>
+        <w:rPr>
+          <w:sz w:val="28"/>
+          <w:szCs w:val="28"/>
+        </w:rPr>
+      </w:pPr>
+      <w:r>
+        <w:rPr>
+          <w:sz w:val="28"/>
+          <w:szCs w:val="28"/>
+        </w:rPr>
+        <w:t>Stress on plate = 2.25 ton/cm</w:t>
+      </w:r>
+      <w:r>
+        <w:rPr>
+          <w:sz w:val="28"/>
+          <w:szCs w:val="28"/>
+          <w:vertAlign w:val="superscript"/>
+        </w:rPr>
+        <w:t>2</w:t>
+      </w:r>
+      <w:r>
+        <w:rPr>
+          <w:sz w:val="28"/>
+          <w:szCs w:val="28"/>
+        </w:rPr>
+        <w:t xml:space="preserve">       &lt; 2.4 ton/cm</w:t>
+      </w:r>
+      <w:r>
+        <w:rPr>
+          <w:sz w:val="28"/>
+          <w:szCs w:val="28"/>
+          <w:vertAlign w:val="superscript"/>
+        </w:rPr>
+        <w:t>2</w:t>
+      </w:r>
+      <w:r>
+        <w:rPr>
+          <w:sz w:val="28"/>
+          <w:szCs w:val="28"/>
+        </w:rPr>
+        <w:t xml:space="preserve">     …………. Safe</w:t>
+      </w:r>
+    </w:p>
+    <w:p>
+      <w:pPr>
+        <w:ind w:left="360"/>
+        <w:rPr>
+          <w:b/>
+          <w:bCs/>
+          <w:sz w:val="28"/>
+          <w:szCs w:val="28"/>
+        </w:rPr>
+      </w:pPr>
+      <w:r>
+        <w:rPr>
+          <w:b/>
+          <w:bCs/>
+          <w:sz w:val="28"/>
+          <w:szCs w:val="28"/>
+        </w:rPr>
+        <w:t>Truss Compression Splice</w:t>
+      </w:r>
+      <w:r>
+        <w:rPr>
+          <w:b/>
+          <w:bCs/>
+          <w:sz w:val="28"/>
+          <w:szCs w:val="28"/>
+        </w:rPr>
+        <w:t xml:space="preserve"> and diagonal members </w:t>
+      </w:r>
+      <w:bookmarkStart w:id="0" w:name="_GoBack"/>
+      <w:bookmarkEnd w:id="0"/>
+      <w:r>
+        <w:rPr>
+          <w:b/>
+          <w:bCs/>
+          <w:sz w:val="28"/>
+          <w:szCs w:val="28"/>
+        </w:rPr>
+        <w:t xml:space="preserve"> : </w:t>
+      </w:r>
+    </w:p>
+    <w:p>
+      <w:pPr>
+        <w:ind w:left="360"/>
+        <w:rPr>
+          <w:sz w:val="28"/>
+          <w:szCs w:val="28"/>
+        </w:rPr>
+      </w:pPr>
+      <w:r>
+        <w:rPr>
+          <w:sz w:val="28"/>
+          <w:szCs w:val="28"/>
+        </w:rPr>
+        <w:t>The connected box HSS 90X5</w:t>
+      </w:r>
+    </w:p>
+    <w:p>
+      <w:pPr>
+        <w:ind w:left="360"/>
+        <w:rPr>
+          <w:sz w:val="28"/>
+          <w:szCs w:val="28"/>
+        </w:rPr>
+      </w:pPr>
+      <w:r>
+        <w:rPr>
+          <w:sz w:val="28"/>
+          <w:szCs w:val="28"/>
+        </w:rPr>
+        <w:t>Compression force = 24 tons</w:t>
+      </w:r>
+    </w:p>
+    <w:p>
+      <w:pPr>
+        <w:ind w:left="360"/>
+        <w:rPr>
+          <w:sz w:val="28"/>
+          <w:szCs w:val="28"/>
+        </w:rPr>
+      </w:pPr>
+      <w:r>
+        <w:rPr>
+          <w:sz w:val="28"/>
+          <w:szCs w:val="28"/>
+        </w:rPr>
+        <w:t>Use plate 1</w:t>
+      </w:r>
+      <w:r>
+        <w:rPr>
+          <w:sz w:val="28"/>
+          <w:szCs w:val="28"/>
+        </w:rPr>
+        <w:t>5</w:t>
+      </w:r>
+      <w:r>
+        <w:rPr>
+          <w:sz w:val="28"/>
+          <w:szCs w:val="28"/>
+        </w:rPr>
+        <w:t>0 x 1</w:t>
+      </w:r>
+      <w:r>
+        <w:rPr>
+          <w:sz w:val="28"/>
+          <w:szCs w:val="28"/>
+        </w:rPr>
+        <w:t>2</w:t>
+      </w:r>
+      <w:r>
+        <w:rPr>
+          <w:sz w:val="28"/>
+          <w:szCs w:val="28"/>
+        </w:rPr>
+        <w:t xml:space="preserve">0 x </w:t>
+      </w:r>
+      <w:r>
+        <w:rPr>
+          <w:sz w:val="28"/>
+          <w:szCs w:val="28"/>
+        </w:rPr>
+        <w:t>2</w:t>
+      </w:r>
+      <w:r>
+        <w:rPr>
+          <w:sz w:val="28"/>
+          <w:szCs w:val="28"/>
+        </w:rPr>
+        <w:t xml:space="preserve">0 </w:t>
+      </w:r>
+    </w:p>
+    <w:p>
+      <w:pPr>
+        <w:ind w:left="360"/>
+        <w:rPr>
+          <w:sz w:val="28"/>
+          <w:szCs w:val="28"/>
+        </w:rPr>
+      </w:pPr>
+      <w:r>
+        <w:rPr>
+          <w:sz w:val="28"/>
+          <w:szCs w:val="28"/>
+        </w:rPr>
+        <w:t xml:space="preserve">Stress on plate = 24 / </w:t>
+      </w:r>
+      <w:r>
+        <w:rPr>
+          <w:sz w:val="28"/>
+          <w:szCs w:val="28"/>
+        </w:rPr>
+        <w:t>144</w:t>
+      </w:r>
+      <w:r>
+        <w:rPr>
+          <w:sz w:val="28"/>
+          <w:szCs w:val="28"/>
+        </w:rPr>
+        <w:t xml:space="preserve"> = 0.</w:t>
+      </w:r>
+      <w:r>
+        <w:rPr>
+          <w:sz w:val="28"/>
+          <w:szCs w:val="28"/>
+        </w:rPr>
+        <w:t>17</w:t>
+      </w:r>
+      <w:r>
+        <w:rPr>
+          <w:sz w:val="28"/>
+          <w:szCs w:val="28"/>
+        </w:rPr>
+        <w:t xml:space="preserve"> ton/cm</w:t>
+      </w:r>
+      <w:r>
+        <w:rPr>
+          <w:sz w:val="28"/>
+          <w:szCs w:val="28"/>
+          <w:vertAlign w:val="superscript"/>
+        </w:rPr>
+        <w:t>2</w:t>
+      </w:r>
+    </w:p>
+    <w:p>
+      <w:pPr>
+        <w:ind w:left="360"/>
+        <w:rPr>
+          <w:sz w:val="28"/>
+          <w:szCs w:val="28"/>
+        </w:rPr>
+      </w:pPr>
+      <w:r>
+        <w:rPr>
+          <w:sz w:val="28"/>
+          <w:szCs w:val="28"/>
+        </w:rPr>
+        <w:t xml:space="preserve">Moment on plate = 0.24 x </w:t>
+      </w:r>
+      <w:proofErr w:type="gramStart"/>
+      <w:r>
+        <w:rPr>
+          <w:sz w:val="28"/>
+          <w:szCs w:val="28"/>
+        </w:rPr>
+        <w:t>( (</w:t>
+      </w:r>
+      <w:proofErr w:type="gramEnd"/>
+      <w:r>
+        <w:rPr>
+          <w:sz w:val="28"/>
+          <w:szCs w:val="28"/>
+        </w:rPr>
+        <w:t xml:space="preserve"> 1</w:t>
+      </w:r>
+      <w:r>
+        <w:rPr>
+          <w:sz w:val="28"/>
+          <w:szCs w:val="28"/>
+        </w:rPr>
+        <w:t>5</w:t>
+      </w:r>
+      <w:r>
+        <w:rPr>
+          <w:sz w:val="28"/>
+          <w:szCs w:val="28"/>
+        </w:rPr>
+        <w:t xml:space="preserve"> – 9 ) / 2 ) ) </w:t>
+      </w:r>
+      <w:r>
+        <w:rPr>
+          <w:sz w:val="28"/>
+          <w:szCs w:val="28"/>
+          <w:vertAlign w:val="superscript"/>
+        </w:rPr>
+        <w:t>2</w:t>
+      </w:r>
+      <w:r>
+        <w:rPr>
+          <w:sz w:val="28"/>
+          <w:szCs w:val="28"/>
+        </w:rPr>
+        <w:t xml:space="preserve"> = </w:t>
+      </w:r>
+      <w:r>
+        <w:rPr>
+          <w:sz w:val="28"/>
+          <w:szCs w:val="28"/>
+        </w:rPr>
+        <w:t>2.16</w:t>
+      </w:r>
+      <w:r>
+        <w:rPr>
+          <w:sz w:val="28"/>
+          <w:szCs w:val="28"/>
+        </w:rPr>
+        <w:t xml:space="preserve"> ton.cm/cm</w:t>
+      </w:r>
+      <w:r>
+        <w:rPr>
+          <w:sz w:val="28"/>
+          <w:szCs w:val="28"/>
+          <w:vertAlign w:val="superscript"/>
+        </w:rPr>
+        <w:t>\</w:t>
+      </w:r>
+    </w:p>
+    <w:p>
+      <w:pPr>
+        <w:ind w:left="360"/>
+        <w:rPr>
+          <w:sz w:val="28"/>
+          <w:szCs w:val="28"/>
+        </w:rPr>
+      </w:pPr>
+      <w:r>
+        <w:rPr>
+          <w:sz w:val="28"/>
+          <w:szCs w:val="28"/>
+        </w:rPr>
+        <w:t xml:space="preserve">Stress on plate = </w:t>
+      </w:r>
+      <w:r>
+        <w:rPr>
+          <w:sz w:val="28"/>
+          <w:szCs w:val="28"/>
+        </w:rPr>
+        <w:t>2.16</w:t>
+      </w:r>
+      <w:r>
+        <w:rPr>
+          <w:sz w:val="28"/>
+          <w:szCs w:val="28"/>
+        </w:rPr>
+        <w:t xml:space="preserve"> X 0.5 X 1.5 = </w:t>
+      </w:r>
+      <w:r>
+        <w:rPr>
+          <w:sz w:val="28"/>
+          <w:szCs w:val="28"/>
+        </w:rPr>
+        <w:t>1</w:t>
+      </w:r>
+      <w:r>
+        <w:rPr>
+          <w:sz w:val="28"/>
+          <w:szCs w:val="28"/>
+        </w:rPr>
+        <w:t>.</w:t>
+      </w:r>
+      <w:r>
+        <w:rPr>
+          <w:sz w:val="28"/>
+          <w:szCs w:val="28"/>
+        </w:rPr>
+        <w:t>62</w:t>
+      </w:r>
+      <w:r>
+        <w:rPr>
+          <w:sz w:val="28"/>
+          <w:szCs w:val="28"/>
+        </w:rPr>
+        <w:t xml:space="preserve"> ton/cm</w:t>
+      </w:r>
+      <w:r>
+        <w:rPr>
+          <w:sz w:val="28"/>
+          <w:szCs w:val="28"/>
+          <w:vertAlign w:val="superscript"/>
+        </w:rPr>
+        <w:t>2</w:t>
+      </w:r>
+      <w:r>
+        <w:rPr>
+          <w:sz w:val="28"/>
+          <w:szCs w:val="28"/>
+        </w:rPr>
+        <w:t xml:space="preserve">         &lt; 2.4 ton/cm</w:t>
+      </w:r>
+      <w:r>
+        <w:rPr>
+          <w:sz w:val="28"/>
+          <w:szCs w:val="28"/>
+          <w:vertAlign w:val="superscript"/>
+        </w:rPr>
+        <w:t>2</w:t>
+      </w:r>
+      <w:r>
+        <w:rPr>
+          <w:sz w:val="28"/>
+          <w:szCs w:val="28"/>
+        </w:rPr>
+        <w:t xml:space="preserve"> ……….safe</w:t>
+      </w:r>
+    </w:p>
+    <w:p>
+      <w:pPr>
+        <w:ind w:left="360"/>
+        <w:rPr>
+          <w:sz w:val="28"/>
+          <w:szCs w:val="28"/>
+        </w:rPr>
+      </w:pPr>
+      <w:r>
+        <w:rPr>
+          <w:sz w:val="28"/>
+          <w:szCs w:val="28"/>
+        </w:rPr>
+        <w:t xml:space="preserve">Use minimum </w:t>
+      </w:r>
+      <w:r>
+        <w:rPr>
+          <w:sz w:val="28"/>
+          <w:szCs w:val="28"/>
+        </w:rPr>
+        <w:t xml:space="preserve">bearing </w:t>
+      </w:r>
+      <w:r>
+        <w:rPr>
+          <w:sz w:val="28"/>
+          <w:szCs w:val="28"/>
+        </w:rPr>
+        <w:t>bolts</w:t>
+      </w:r>
+      <w:r>
+        <w:rPr>
+          <w:sz w:val="28"/>
+          <w:szCs w:val="28"/>
+        </w:rPr>
+        <w:t xml:space="preserve"> 2 M10/10.9</w:t>
+      </w:r>
+    </w:p>
+    <w:p>
+      <w:pPr>
+        <w:ind w:left="360"/>
         <w:rPr>
           <w:sz w:val="28"/>
           <w:szCs w:val="28"/>
@@ -11188,6 +11877,7 @@
           <w:sz w:val="32"/>
           <w:szCs w:val="32"/>
         </w:rPr>
+        <w:lastRenderedPageBreak/>
         <w:t>End Gable</w:t>
       </w:r>
       <w:r>
@@ -11689,23 +12379,245 @@
           <w:sz w:val="28"/>
           <w:szCs w:val="28"/>
         </w:rPr>
+        <w:t>Stairs</w:t>
+      </w:r>
+    </w:p>
+    <w:p>
+      <w:pPr>
+        <w:rPr>
+          <w:sz w:val="24"/>
+          <w:szCs w:val="24"/>
+        </w:rPr>
+      </w:pPr>
+      <w:r>
+        <w:rPr>
+          <w:sz w:val="24"/>
+          <w:szCs w:val="24"/>
+        </w:rPr>
+        <w:t>Live Load = 500 kg/m</w:t>
+      </w:r>
+      <w:r>
+        <w:rPr>
+          <w:sz w:val="24"/>
+          <w:szCs w:val="24"/>
+          <w:vertAlign w:val="superscript"/>
+        </w:rPr>
+        <w:t>2</w:t>
+      </w:r>
+    </w:p>
+    <w:p>
+      <w:pPr>
+        <w:rPr>
+          <w:sz w:val="24"/>
+          <w:szCs w:val="24"/>
+          <w:vertAlign w:val="superscript"/>
+        </w:rPr>
+      </w:pPr>
+      <w:r>
+        <w:rPr>
+          <w:sz w:val="24"/>
+          <w:szCs w:val="24"/>
+        </w:rPr>
+        <w:t>Dead load on Carriage = 100 kg/m</w:t>
+      </w:r>
+      <w:r>
+        <w:rPr>
+          <w:sz w:val="24"/>
+          <w:szCs w:val="24"/>
+          <w:vertAlign w:val="superscript"/>
+        </w:rPr>
+        <w:t>\</w:t>
+      </w:r>
+    </w:p>
+    <w:p>
+      <w:pPr>
+        <w:rPr>
+          <w:b/>
+          <w:bCs/>
+          <w:sz w:val="24"/>
+          <w:szCs w:val="24"/>
+        </w:rPr>
+      </w:pPr>
+      <w:r>
+        <w:rPr>
+          <w:b/>
+          <w:bCs/>
+          <w:sz w:val="24"/>
+          <w:szCs w:val="24"/>
+        </w:rPr>
+        <w:t>Step</w:t>
+      </w:r>
+      <w:r>
+        <w:rPr>
+          <w:b/>
+          <w:bCs/>
+          <w:sz w:val="24"/>
+          <w:szCs w:val="24"/>
+        </w:rPr>
+        <w:t>s</w:t>
+      </w:r>
+      <w:r>
+        <w:rPr>
+          <w:b/>
+          <w:bCs/>
+          <w:sz w:val="24"/>
+          <w:szCs w:val="24"/>
+        </w:rPr>
+        <w:t xml:space="preserve"> </w:t>
+      </w:r>
+      <w:proofErr w:type="gramStart"/>
+      <w:r>
+        <w:rPr>
+          <w:b/>
+          <w:bCs/>
+          <w:sz w:val="24"/>
+          <w:szCs w:val="24"/>
+        </w:rPr>
+        <w:t>Calculations :</w:t>
+      </w:r>
+      <w:proofErr w:type="gramEnd"/>
+      <w:r>
+        <w:rPr>
+          <w:b/>
+          <w:bCs/>
+          <w:sz w:val="24"/>
+          <w:szCs w:val="24"/>
+        </w:rPr>
+        <w:t xml:space="preserve"> </w:t>
+      </w:r>
+    </w:p>
+    <w:p>
+      <w:pPr>
+        <w:rPr>
+          <w:sz w:val="24"/>
+          <w:szCs w:val="24"/>
+        </w:rPr>
+      </w:pPr>
+      <w:r>
+        <w:rPr>
+          <w:sz w:val="24"/>
+          <w:szCs w:val="24"/>
+        </w:rPr>
+        <w:t>Stair width = 2.5 m</w:t>
+      </w:r>
+    </w:p>
+    <w:p>
+      <w:pPr>
+        <w:rPr>
+          <w:sz w:val="24"/>
+          <w:szCs w:val="24"/>
+        </w:rPr>
+      </w:pPr>
+      <w:proofErr w:type="gramStart"/>
+      <w:r>
+        <w:rPr>
+          <w:sz w:val="24"/>
+          <w:szCs w:val="24"/>
+        </w:rPr>
+        <w:t>stair</w:t>
+      </w:r>
+      <w:proofErr w:type="gramEnd"/>
+      <w:r>
+        <w:rPr>
+          <w:sz w:val="24"/>
+          <w:szCs w:val="24"/>
+        </w:rPr>
+        <w:t xml:space="preserve"> Tread = 267 mm</w:t>
+      </w:r>
+    </w:p>
+    <w:p>
+      <w:pPr>
+        <w:rPr>
+          <w:sz w:val="24"/>
+          <w:szCs w:val="24"/>
+        </w:rPr>
+      </w:pPr>
+      <w:proofErr w:type="gramStart"/>
+      <w:r>
+        <w:rPr>
+          <w:sz w:val="24"/>
+          <w:szCs w:val="24"/>
+        </w:rPr>
+        <w:t>stair</w:t>
+      </w:r>
+      <w:proofErr w:type="gramEnd"/>
+      <w:r>
+        <w:rPr>
+          <w:sz w:val="24"/>
+          <w:szCs w:val="24"/>
+        </w:rPr>
+        <w:t xml:space="preserve"> riser = 167 mm</w:t>
+      </w:r>
+    </w:p>
+    <w:p>
+      <w:pPr>
+        <w:rPr>
+          <w:sz w:val="24"/>
+          <w:szCs w:val="24"/>
+          <w:vertAlign w:val="superscript"/>
+        </w:rPr>
+      </w:pPr>
+      <w:proofErr w:type="gramStart"/>
+      <w:r>
+        <w:rPr>
+          <w:sz w:val="24"/>
+          <w:szCs w:val="24"/>
+        </w:rPr>
+        <w:t>distributed</w:t>
+      </w:r>
+      <w:proofErr w:type="gramEnd"/>
+      <w:r>
+        <w:rPr>
+          <w:sz w:val="24"/>
+          <w:szCs w:val="24"/>
+        </w:rPr>
+        <w:t xml:space="preserve"> </w:t>
+      </w:r>
+      <w:r>
+        <w:rPr>
+          <w:sz w:val="24"/>
+          <w:szCs w:val="24"/>
+        </w:rPr>
+        <w:t>load on Tread = 0.267m * 0.5t/m</w:t>
+      </w:r>
+      <w:r>
+        <w:rPr>
+          <w:sz w:val="24"/>
+          <w:szCs w:val="24"/>
+          <w:vertAlign w:val="superscript"/>
+        </w:rPr>
+        <w:t>2</w:t>
+      </w:r>
+      <w:r>
+        <w:rPr>
+          <w:sz w:val="24"/>
+          <w:szCs w:val="24"/>
+        </w:rPr>
+        <w:t xml:space="preserve"> = 0.134 t/m</w:t>
+      </w:r>
+      <w:r>
+        <w:rPr>
+          <w:sz w:val="24"/>
+          <w:szCs w:val="24"/>
+          <w:vertAlign w:val="superscript"/>
+        </w:rPr>
+        <w:t>\</w:t>
+      </w:r>
+    </w:p>
+    <w:p>
+      <w:pPr>
+        <w:rPr>
+          <w:sz w:val="24"/>
+          <w:szCs w:val="24"/>
+        </w:rPr>
+      </w:pPr>
+      <w:r>
+        <w:rPr>
+          <w:sz w:val="24"/>
+          <w:szCs w:val="24"/>
+        </w:rPr>
         <w:lastRenderedPageBreak/>
-        <w:t>Stairs</w:t>
-      </w:r>
-    </w:p>
-    <w:p>
-      <w:pPr>
-        <w:rPr>
-          <w:sz w:val="24"/>
-          <w:szCs w:val="24"/>
-        </w:rPr>
-      </w:pPr>
-      <w:r>
-        <w:rPr>
-          <w:sz w:val="24"/>
-          <w:szCs w:val="24"/>
-        </w:rPr>
-        <w:t>Live Load = 500 kg/m</w:t>
+        <w:t>Moment on Tread = 0.134t/m</w:t>
       </w:r>
       <w:r>
         <w:rPr>
@@ -11713,23 +12625,122 @@
           <w:szCs w:val="24"/>
           <w:vertAlign w:val="superscript"/>
         </w:rPr>
+        <w:t>\</w:t>
+      </w:r>
+      <w:r>
+        <w:rPr>
+          <w:sz w:val="24"/>
+          <w:szCs w:val="24"/>
+        </w:rPr>
+        <w:t xml:space="preserve"> * 2.5</w:t>
+      </w:r>
+      <w:r>
+        <w:rPr>
+          <w:sz w:val="24"/>
+          <w:szCs w:val="24"/>
+          <w:vertAlign w:val="superscript"/>
+        </w:rPr>
         <w:t>2</w:t>
       </w:r>
-    </w:p>
-    <w:p>
-      <w:pPr>
+      <w:r>
+        <w:rPr>
+          <w:sz w:val="24"/>
+          <w:szCs w:val="24"/>
+        </w:rPr>
+        <w:t xml:space="preserve"> / 8 = 0.105 t m</w:t>
+      </w:r>
+    </w:p>
+    <w:p>
+      <w:pPr>
+        <w:rPr>
+          <w:sz w:val="24"/>
+          <w:szCs w:val="24"/>
+        </w:rPr>
+      </w:pPr>
+      <w:r>
+        <w:rPr>
+          <w:sz w:val="24"/>
+          <w:szCs w:val="24"/>
+        </w:rPr>
+        <w:t>Shear on Tread = 0.17 tons</w:t>
+      </w:r>
+    </w:p>
+    <w:p>
+      <w:pPr>
+        <w:rPr>
+          <w:sz w:val="24"/>
+          <w:szCs w:val="24"/>
+        </w:rPr>
+      </w:pPr>
+      <w:r>
+        <w:rPr>
+          <w:sz w:val="24"/>
+          <w:szCs w:val="24"/>
+        </w:rPr>
+        <w:t xml:space="preserve">Use </w:t>
+      </w:r>
+      <w:proofErr w:type="spellStart"/>
+      <w:r>
+        <w:rPr>
+          <w:sz w:val="24"/>
+          <w:szCs w:val="24"/>
+        </w:rPr>
+        <w:t>chakkar</w:t>
+      </w:r>
+      <w:proofErr w:type="spellEnd"/>
+      <w:r>
+        <w:rPr>
+          <w:sz w:val="24"/>
+          <w:szCs w:val="24"/>
+        </w:rPr>
+        <w:t xml:space="preserve"> plates of steel grade 37</w:t>
+      </w:r>
+    </w:p>
+    <w:p>
+      <w:pPr>
+        <w:rPr>
+          <w:sz w:val="24"/>
+          <w:szCs w:val="24"/>
+        </w:rPr>
+      </w:pPr>
+      <w:r>
+        <w:rPr>
+          <w:sz w:val="24"/>
+          <w:szCs w:val="24"/>
+        </w:rPr>
+        <w:t>Required stiffness = 7.5 cm</w:t>
+      </w:r>
+      <w:r>
         <w:rPr>
           <w:sz w:val="24"/>
           <w:szCs w:val="24"/>
           <w:vertAlign w:val="superscript"/>
         </w:rPr>
-      </w:pPr>
-      <w:r>
-        <w:rPr>
-          <w:sz w:val="24"/>
-          <w:szCs w:val="24"/>
-        </w:rPr>
-        <w:t>Dead load on Carriage = 100 kg/m</w:t>
+        <w:t>4</w:t>
+      </w:r>
+    </w:p>
+    <w:p>
+      <w:pPr>
+        <w:rPr>
+          <w:sz w:val="24"/>
+          <w:szCs w:val="24"/>
+        </w:rPr>
+      </w:pPr>
+      <w:proofErr w:type="spellStart"/>
+      <w:r>
+        <w:rPr>
+          <w:sz w:val="24"/>
+          <w:szCs w:val="24"/>
+        </w:rPr>
+        <w:t>Chakkar</w:t>
+      </w:r>
+      <w:proofErr w:type="spellEnd"/>
+      <w:r>
+        <w:rPr>
+          <w:sz w:val="24"/>
+          <w:szCs w:val="24"/>
+        </w:rPr>
+        <w:t xml:space="preserve"> plate stiffness of thickness 1 mm = 16</w:t>
       </w:r>
       <w:r>
         <w:rPr>
@@ -11737,257 +12748,29 @@
           <w:szCs w:val="24"/>
           <w:vertAlign w:val="superscript"/>
         </w:rPr>
-        <w:t>\</w:t>
-      </w:r>
-    </w:p>
-    <w:p>
-      <w:pPr>
-        <w:rPr>
-          <w:b/>
-          <w:bCs/>
-          <w:sz w:val="24"/>
-          <w:szCs w:val="24"/>
-        </w:rPr>
-      </w:pPr>
-      <w:r>
-        <w:rPr>
-          <w:b/>
-          <w:bCs/>
-          <w:sz w:val="24"/>
-          <w:szCs w:val="24"/>
-        </w:rPr>
-        <w:t>Step</w:t>
-      </w:r>
-      <w:r>
-        <w:rPr>
-          <w:b/>
-          <w:bCs/>
-          <w:sz w:val="24"/>
-          <w:szCs w:val="24"/>
-        </w:rPr>
-        <w:t>s</w:t>
-      </w:r>
-      <w:r>
-        <w:rPr>
-          <w:b/>
-          <w:bCs/>
-          <w:sz w:val="24"/>
-          <w:szCs w:val="24"/>
-        </w:rPr>
-        <w:t xml:space="preserve"> </w:t>
-      </w:r>
-      <w:proofErr w:type="gramStart"/>
-      <w:r>
-        <w:rPr>
-          <w:b/>
-          <w:bCs/>
-          <w:sz w:val="24"/>
-          <w:szCs w:val="24"/>
-        </w:rPr>
-        <w:t>Calculations :</w:t>
-      </w:r>
-      <w:proofErr w:type="gramEnd"/>
-      <w:r>
-        <w:rPr>
-          <w:b/>
-          <w:bCs/>
-          <w:sz w:val="24"/>
-          <w:szCs w:val="24"/>
-        </w:rPr>
-        <w:t xml:space="preserve"> </w:t>
-      </w:r>
-    </w:p>
-    <w:p>
-      <w:pPr>
-        <w:rPr>
-          <w:sz w:val="24"/>
-          <w:szCs w:val="24"/>
-        </w:rPr>
-      </w:pPr>
-      <w:r>
-        <w:rPr>
-          <w:sz w:val="24"/>
-          <w:szCs w:val="24"/>
-        </w:rPr>
-        <w:t>Stair width = 2.5 m</w:t>
-      </w:r>
-    </w:p>
-    <w:p>
-      <w:pPr>
-        <w:rPr>
-          <w:sz w:val="24"/>
-          <w:szCs w:val="24"/>
-        </w:rPr>
-      </w:pPr>
-      <w:proofErr w:type="gramStart"/>
-      <w:r>
-        <w:rPr>
-          <w:sz w:val="24"/>
-          <w:szCs w:val="24"/>
-        </w:rPr>
-        <w:t>stair</w:t>
-      </w:r>
-      <w:proofErr w:type="gramEnd"/>
-      <w:r>
-        <w:rPr>
-          <w:sz w:val="24"/>
-          <w:szCs w:val="24"/>
-        </w:rPr>
-        <w:t xml:space="preserve"> Tread = 267 mm</w:t>
-      </w:r>
-    </w:p>
-    <w:p>
-      <w:pPr>
-        <w:rPr>
-          <w:sz w:val="24"/>
-          <w:szCs w:val="24"/>
-        </w:rPr>
-      </w:pPr>
-      <w:proofErr w:type="gramStart"/>
-      <w:r>
-        <w:rPr>
-          <w:sz w:val="24"/>
-          <w:szCs w:val="24"/>
-        </w:rPr>
-        <w:t>stair</w:t>
-      </w:r>
-      <w:proofErr w:type="gramEnd"/>
-      <w:r>
-        <w:rPr>
-          <w:sz w:val="24"/>
-          <w:szCs w:val="24"/>
-        </w:rPr>
-        <w:t xml:space="preserve"> riser = 167 mm</w:t>
-      </w:r>
-    </w:p>
-    <w:p>
-      <w:pPr>
+        <w:t>3</w:t>
+      </w:r>
+      <w:r>
+        <w:rPr>
+          <w:sz w:val="24"/>
+          <w:szCs w:val="24"/>
+        </w:rPr>
+        <w:t xml:space="preserve"> x 0.1 /12 = 34 cm</w:t>
+      </w:r>
+      <w:r>
         <w:rPr>
           <w:sz w:val="24"/>
           <w:szCs w:val="24"/>
           <w:vertAlign w:val="superscript"/>
         </w:rPr>
-      </w:pPr>
-      <w:proofErr w:type="gramStart"/>
-      <w:r>
-        <w:rPr>
-          <w:sz w:val="24"/>
-          <w:szCs w:val="24"/>
-        </w:rPr>
-        <w:t>distributed</w:t>
-      </w:r>
-      <w:proofErr w:type="gramEnd"/>
-      <w:r>
-        <w:rPr>
-          <w:sz w:val="24"/>
-          <w:szCs w:val="24"/>
-        </w:rPr>
-        <w:t xml:space="preserve"> </w:t>
-      </w:r>
-      <w:r>
-        <w:rPr>
-          <w:sz w:val="24"/>
-          <w:szCs w:val="24"/>
-        </w:rPr>
-        <w:t>load on Tread = 0.267m * 0.5t/m</w:t>
-      </w:r>
-      <w:r>
-        <w:rPr>
-          <w:sz w:val="24"/>
-          <w:szCs w:val="24"/>
-          <w:vertAlign w:val="superscript"/>
-        </w:rPr>
-        <w:t>2</w:t>
-      </w:r>
-      <w:r>
-        <w:rPr>
-          <w:sz w:val="24"/>
-          <w:szCs w:val="24"/>
-        </w:rPr>
-        <w:t xml:space="preserve"> = 0.134 t/m</w:t>
-      </w:r>
-      <w:r>
-        <w:rPr>
-          <w:sz w:val="24"/>
-          <w:szCs w:val="24"/>
-          <w:vertAlign w:val="superscript"/>
-        </w:rPr>
-        <w:t>\</w:t>
-      </w:r>
-    </w:p>
-    <w:p>
-      <w:pPr>
-        <w:rPr>
-          <w:sz w:val="24"/>
-          <w:szCs w:val="24"/>
-        </w:rPr>
-      </w:pPr>
-      <w:r>
-        <w:rPr>
-          <w:sz w:val="24"/>
-          <w:szCs w:val="24"/>
-        </w:rPr>
-        <w:t>Moment on Tread = 0.134t/m</w:t>
-      </w:r>
-      <w:r>
-        <w:rPr>
-          <w:sz w:val="24"/>
-          <w:szCs w:val="24"/>
-          <w:vertAlign w:val="superscript"/>
-        </w:rPr>
-        <w:t>\</w:t>
-      </w:r>
-      <w:r>
-        <w:rPr>
-          <w:sz w:val="24"/>
-          <w:szCs w:val="24"/>
-        </w:rPr>
-        <w:t xml:space="preserve"> * 2.5</w:t>
-      </w:r>
-      <w:r>
-        <w:rPr>
-          <w:sz w:val="24"/>
-          <w:szCs w:val="24"/>
-          <w:vertAlign w:val="superscript"/>
-        </w:rPr>
-        <w:t>2</w:t>
-      </w:r>
-      <w:r>
-        <w:rPr>
-          <w:sz w:val="24"/>
-          <w:szCs w:val="24"/>
-        </w:rPr>
-        <w:t xml:space="preserve"> / 8 = 0.105 t m</w:t>
-      </w:r>
-    </w:p>
-    <w:p>
-      <w:pPr>
-        <w:rPr>
-          <w:sz w:val="24"/>
-          <w:szCs w:val="24"/>
-        </w:rPr>
-      </w:pPr>
-      <w:r>
-        <w:rPr>
-          <w:sz w:val="24"/>
-          <w:szCs w:val="24"/>
-        </w:rPr>
-        <w:t>Shear on Tread = 0.17 tons</w:t>
-      </w:r>
-    </w:p>
-    <w:p>
-      <w:pPr>
-        <w:rPr>
-          <w:sz w:val="24"/>
-          <w:szCs w:val="24"/>
-        </w:rPr>
-      </w:pPr>
-      <w:r>
-        <w:rPr>
-          <w:sz w:val="24"/>
-          <w:szCs w:val="24"/>
-        </w:rPr>
-        <w:t>Take Tread Plate Thickness = 1.2 cm</w:t>
+        <w:t>4</w:t>
+      </w:r>
+      <w:r>
+        <w:rPr>
+          <w:sz w:val="24"/>
+          <w:szCs w:val="24"/>
+        </w:rPr>
+        <w:t xml:space="preserve">  -&gt; safe</w:t>
       </w:r>
     </w:p>
     <w:p>
@@ -12405,6 +13188,7 @@
           <w:iCs/>
           <w:sz w:val="24"/>
           <w:szCs w:val="24"/>
+          <w:rtl/>
         </w:rPr>
       </w:pPr>
       <w:r>
@@ -12460,30 +13244,43 @@
           <w:iCs/>
           <w:sz w:val="24"/>
           <w:szCs w:val="24"/>
-        </w:rPr>
-      </w:pPr>
-    </w:p>
-    <w:p>
-      <w:pPr>
-        <w:rPr>
-          <w:sz w:val="24"/>
-          <w:szCs w:val="24"/>
-        </w:rPr>
-      </w:pPr>
-      <w:r>
-        <w:rPr>
-          <w:sz w:val="24"/>
-          <w:szCs w:val="24"/>
-        </w:rPr>
-        <w:t xml:space="preserve">Landing Fixation Angle </w:t>
-      </w:r>
+          <w:rtl/>
+        </w:rPr>
+      </w:pPr>
+    </w:p>
+    <w:p>
+      <w:pPr>
+        <w:rPr>
+          <w:b/>
+          <w:bCs/>
+          <w:sz w:val="24"/>
+          <w:szCs w:val="24"/>
+        </w:rPr>
+      </w:pPr>
+      <w:r>
+        <w:rPr>
+          <w:b/>
+          <w:bCs/>
+          <w:sz w:val="24"/>
+          <w:szCs w:val="24"/>
+        </w:rPr>
+        <w:t>Base connection design</w:t>
+      </w:r>
+    </w:p>
+    <w:p>
+      <w:pPr>
+        <w:rPr>
+          <w:sz w:val="24"/>
+          <w:szCs w:val="24"/>
+        </w:rPr>
+      </w:pPr>
       <w:proofErr w:type="gramStart"/>
       <w:r>
         <w:rPr>
           <w:sz w:val="24"/>
           <w:szCs w:val="24"/>
         </w:rPr>
-        <w:t>Calculations :</w:t>
+        <w:t>use</w:t>
       </w:r>
       <w:proofErr w:type="gramEnd"/>
       <w:r>
@@ -12491,22 +13288,83 @@
           <w:sz w:val="24"/>
           <w:szCs w:val="24"/>
         </w:rPr>
-        <w:t xml:space="preserve"> </w:t>
-      </w:r>
-    </w:p>
-    <w:p>
-      <w:pPr>
-        <w:rPr>
-          <w:sz w:val="24"/>
-          <w:szCs w:val="24"/>
-        </w:rPr>
-      </w:pPr>
-      <w:r>
-        <w:rPr>
-          <w:sz w:val="24"/>
-          <w:szCs w:val="24"/>
-        </w:rPr>
-        <w:t>Shear = 0.5t/m</w:t>
+        <w:t xml:space="preserve"> base plate of 220 x 200 x </w:t>
+      </w:r>
+      <w:r>
+        <w:rPr>
+          <w:sz w:val="24"/>
+          <w:szCs w:val="24"/>
+        </w:rPr>
+        <w:t>1</w:t>
+      </w:r>
+      <w:r>
+        <w:rPr>
+          <w:sz w:val="24"/>
+          <w:szCs w:val="24"/>
+        </w:rPr>
+        <w:t xml:space="preserve">0 </w:t>
+      </w:r>
+    </w:p>
+    <w:p>
+      <w:pPr>
+        <w:rPr>
+          <w:sz w:val="24"/>
+          <w:szCs w:val="24"/>
+        </w:rPr>
+      </w:pPr>
+      <w:proofErr w:type="gramStart"/>
+      <w:r>
+        <w:rPr>
+          <w:sz w:val="24"/>
+          <w:szCs w:val="24"/>
+        </w:rPr>
+        <w:t>base</w:t>
+      </w:r>
+      <w:proofErr w:type="gramEnd"/>
+      <w:r>
+        <w:rPr>
+          <w:sz w:val="24"/>
+          <w:szCs w:val="24"/>
+        </w:rPr>
+        <w:t xml:space="preserve"> load = 2.2 tons</w:t>
+      </w:r>
+    </w:p>
+    <w:p>
+      <w:pPr>
+        <w:rPr>
+          <w:sz w:val="24"/>
+          <w:szCs w:val="24"/>
+        </w:rPr>
+      </w:pPr>
+      <w:proofErr w:type="gramStart"/>
+      <w:r>
+        <w:rPr>
+          <w:sz w:val="24"/>
+          <w:szCs w:val="24"/>
+        </w:rPr>
+        <w:t>stress</w:t>
+      </w:r>
+      <w:proofErr w:type="gramEnd"/>
+      <w:r>
+        <w:rPr>
+          <w:sz w:val="24"/>
+          <w:szCs w:val="24"/>
+        </w:rPr>
+        <w:t xml:space="preserve"> on concrete = 2.2 / (22 x 20) = 0.0</w:t>
+      </w:r>
+      <w:r>
+        <w:rPr>
+          <w:sz w:val="24"/>
+          <w:szCs w:val="24"/>
+        </w:rPr>
+        <w:t>0</w:t>
+      </w:r>
+      <w:r>
+        <w:rPr>
+          <w:sz w:val="24"/>
+          <w:szCs w:val="24"/>
+        </w:rPr>
+        <w:t>5 ton / cm</w:t>
       </w:r>
       <w:r>
         <w:rPr>
@@ -12521,30 +13379,30 @@
           <w:sz w:val="24"/>
           <w:szCs w:val="24"/>
         </w:rPr>
-        <w:t xml:space="preserve"> * 1.8m * 2.5m / 2 = 1.125 tons</w:t>
-      </w:r>
-    </w:p>
-    <w:p>
-      <w:pPr>
-        <w:rPr>
-          <w:sz w:val="24"/>
-          <w:szCs w:val="24"/>
-        </w:rPr>
-      </w:pPr>
-      <w:r>
-        <w:rPr>
-          <w:sz w:val="24"/>
-          <w:szCs w:val="24"/>
-        </w:rPr>
-        <w:t xml:space="preserve">Welding length = Q / </w:t>
-      </w:r>
+        <w:t xml:space="preserve">    -&gt; safe on concrete bearing </w:t>
+      </w:r>
+    </w:p>
+    <w:p>
+      <w:pPr>
+        <w:rPr>
+          <w:sz w:val="24"/>
+          <w:szCs w:val="24"/>
+        </w:rPr>
+      </w:pPr>
       <w:proofErr w:type="gramStart"/>
       <w:r>
         <w:rPr>
           <w:sz w:val="24"/>
           <w:szCs w:val="24"/>
         </w:rPr>
-        <w:t>( allowable</w:t>
+        <w:t>applie</w:t>
+      </w:r>
+      <w:r>
+        <w:rPr>
+          <w:sz w:val="24"/>
+          <w:szCs w:val="24"/>
+        </w:rPr>
+        <w:t>d</w:t>
       </w:r>
       <w:proofErr w:type="gramEnd"/>
       <w:r>
@@ -12552,65 +13410,210 @@
           <w:sz w:val="24"/>
           <w:szCs w:val="24"/>
         </w:rPr>
-        <w:t xml:space="preserve"> weld stress * </w:t>
-      </w:r>
-      <w:proofErr w:type="spellStart"/>
-      <w:r>
-        <w:rPr>
-          <w:sz w:val="24"/>
-          <w:szCs w:val="24"/>
-        </w:rPr>
-        <w:t>S</w:t>
-      </w:r>
-      <w:r>
-        <w:rPr>
-          <w:sz w:val="24"/>
-          <w:szCs w:val="24"/>
-          <w:vertAlign w:val="subscript"/>
-        </w:rPr>
-        <w:t>w</w:t>
-      </w:r>
-      <w:proofErr w:type="spellEnd"/>
-      <w:r>
-        <w:rPr>
-          <w:sz w:val="24"/>
-          <w:szCs w:val="24"/>
-        </w:rPr>
-        <w:t xml:space="preserve"> ) = 1.125 / (0.2 * 5.2 * 0.4 ) = 2.7 cm </w:t>
-      </w:r>
-    </w:p>
-    <w:p>
-      <w:pPr>
-        <w:rPr>
-          <w:sz w:val="24"/>
-          <w:szCs w:val="24"/>
-        </w:rPr>
-      </w:pPr>
-      <w:r>
-        <w:rPr>
-          <w:sz w:val="24"/>
-          <w:szCs w:val="24"/>
-        </w:rPr>
-        <w:t>Minimum angle length = 2.7 cm</w:t>
-      </w:r>
-    </w:p>
-    <w:p>
-      <w:pPr>
-        <w:rPr>
-          <w:sz w:val="24"/>
-          <w:szCs w:val="24"/>
-        </w:rPr>
-      </w:pPr>
-    </w:p>
-    <w:p>
-      <w:pPr>
-        <w:rPr>
-          <w:b/>
-          <w:bCs/>
-          <w:sz w:val="24"/>
-          <w:szCs w:val="24"/>
-        </w:rPr>
-      </w:pPr>
+        <w:t xml:space="preserve"> moment on plate = 0.005</w:t>
+      </w:r>
+      <w:r>
+        <w:rPr>
+          <w:sz w:val="24"/>
+          <w:szCs w:val="24"/>
+        </w:rPr>
+        <w:t xml:space="preserve"> x 6.25</w:t>
+      </w:r>
+      <w:r>
+        <w:rPr>
+          <w:sz w:val="24"/>
+          <w:szCs w:val="24"/>
+          <w:vertAlign w:val="superscript"/>
+        </w:rPr>
+        <w:t>2</w:t>
+      </w:r>
+      <w:r>
+        <w:rPr>
+          <w:sz w:val="24"/>
+          <w:szCs w:val="24"/>
+        </w:rPr>
+        <w:t xml:space="preserve"> / 2 = </w:t>
+      </w:r>
+      <w:r>
+        <w:rPr>
+          <w:sz w:val="24"/>
+          <w:szCs w:val="24"/>
+        </w:rPr>
+        <w:t>0.1 ton.cm/cm</w:t>
+      </w:r>
+      <w:r>
+        <w:rPr>
+          <w:sz w:val="24"/>
+          <w:szCs w:val="24"/>
+          <w:vertAlign w:val="superscript"/>
+        </w:rPr>
+        <w:t>\</w:t>
+      </w:r>
+    </w:p>
+    <w:p>
+      <w:pPr>
+        <w:rPr>
+          <w:sz w:val="24"/>
+          <w:szCs w:val="24"/>
+        </w:rPr>
+      </w:pPr>
+      <w:proofErr w:type="gramStart"/>
+      <w:r>
+        <w:rPr>
+          <w:sz w:val="24"/>
+          <w:szCs w:val="24"/>
+        </w:rPr>
+        <w:t>applied</w:t>
+      </w:r>
+      <w:proofErr w:type="gramEnd"/>
+      <w:r>
+        <w:rPr>
+          <w:sz w:val="24"/>
+          <w:szCs w:val="24"/>
+        </w:rPr>
+        <w:t xml:space="preserve"> stress on plate = 0.1 x 0.5 / ( 1 / 12) =  0.6 tons/cm</w:t>
+      </w:r>
+      <w:r>
+        <w:rPr>
+          <w:sz w:val="24"/>
+          <w:szCs w:val="24"/>
+          <w:vertAlign w:val="superscript"/>
+        </w:rPr>
+        <w:t>2</w:t>
+      </w:r>
+      <w:r>
+        <w:rPr>
+          <w:sz w:val="24"/>
+          <w:szCs w:val="24"/>
+        </w:rPr>
+        <w:t xml:space="preserve">   &lt; 3.6 ton/cm</w:t>
+      </w:r>
+      <w:r>
+        <w:rPr>
+          <w:sz w:val="24"/>
+          <w:szCs w:val="24"/>
+          <w:vertAlign w:val="superscript"/>
+        </w:rPr>
+        <w:t>2</w:t>
+      </w:r>
+      <w:r>
+        <w:rPr>
+          <w:sz w:val="24"/>
+          <w:szCs w:val="24"/>
+        </w:rPr>
+        <w:t xml:space="preserve">  -&gt; safe </w:t>
+      </w:r>
+    </w:p>
+    <w:p>
+      <w:pPr>
+        <w:rPr>
+          <w:b/>
+          <w:bCs/>
+          <w:sz w:val="24"/>
+          <w:szCs w:val="24"/>
+        </w:rPr>
+      </w:pPr>
+      <w:proofErr w:type="gramStart"/>
+      <w:r>
+        <w:rPr>
+          <w:b/>
+          <w:bCs/>
+          <w:sz w:val="24"/>
+          <w:szCs w:val="24"/>
+        </w:rPr>
+        <w:t>base</w:t>
+      </w:r>
+      <w:proofErr w:type="gramEnd"/>
+      <w:r>
+        <w:rPr>
+          <w:b/>
+          <w:bCs/>
+          <w:sz w:val="24"/>
+          <w:szCs w:val="24"/>
+        </w:rPr>
+        <w:t xml:space="preserve"> welding </w:t>
+      </w:r>
+      <w:r>
+        <w:rPr>
+          <w:b/>
+          <w:bCs/>
+          <w:sz w:val="24"/>
+          <w:szCs w:val="24"/>
+        </w:rPr>
+        <w:t>:</w:t>
+      </w:r>
+    </w:p>
+    <w:p>
+      <w:pPr>
+        <w:rPr>
+          <w:sz w:val="24"/>
+          <w:szCs w:val="24"/>
+        </w:rPr>
+      </w:pPr>
+      <w:proofErr w:type="gramStart"/>
+      <w:r>
+        <w:rPr>
+          <w:sz w:val="24"/>
+          <w:szCs w:val="24"/>
+        </w:rPr>
+        <w:t>use</w:t>
+      </w:r>
+      <w:proofErr w:type="gramEnd"/>
+      <w:r>
+        <w:rPr>
+          <w:sz w:val="24"/>
+          <w:szCs w:val="24"/>
+        </w:rPr>
+        <w:t xml:space="preserve"> minimum weld thickness for base plate = 4 mm</w:t>
+      </w:r>
+    </w:p>
+    <w:p>
+      <w:pPr>
+        <w:rPr>
+          <w:sz w:val="24"/>
+          <w:szCs w:val="24"/>
+        </w:rPr>
+      </w:pPr>
+      <w:proofErr w:type="gramStart"/>
+      <w:r>
+        <w:rPr>
+          <w:sz w:val="24"/>
+          <w:szCs w:val="24"/>
+        </w:rPr>
+        <w:t>plate</w:t>
+      </w:r>
+      <w:proofErr w:type="gramEnd"/>
+      <w:r>
+        <w:rPr>
+          <w:sz w:val="24"/>
+          <w:szCs w:val="24"/>
+        </w:rPr>
+        <w:t xml:space="preserve"> length required = 2.2 / ( 0.2 x 5.2 x 0.4 ) + 2 x 0.4 = 6 cm</w:t>
+      </w:r>
+    </w:p>
+    <w:p>
+      <w:pPr>
+        <w:rPr>
+          <w:sz w:val="24"/>
+          <w:szCs w:val="24"/>
+        </w:rPr>
+      </w:pPr>
+      <w:proofErr w:type="gramStart"/>
+      <w:r>
+        <w:rPr>
+          <w:sz w:val="24"/>
+          <w:szCs w:val="24"/>
+        </w:rPr>
+        <w:t>use</w:t>
+      </w:r>
+      <w:proofErr w:type="gramEnd"/>
+      <w:r>
+        <w:rPr>
+          <w:sz w:val="24"/>
+          <w:szCs w:val="24"/>
+        </w:rPr>
+        <w:t xml:space="preserve"> minimum weld in both sides of web , 5cm length with 4 mm thickness</w:t>
+      </w:r>
     </w:p>
     <w:p>
       <w:pPr>
@@ -12618,6 +13621,17 @@
         <w:rPr>
           <w:b/>
           <w:bCs/>
+          <w:sz w:val="24"/>
+          <w:szCs w:val="24"/>
+        </w:rPr>
+      </w:pPr>
+    </w:p>
+    <w:p>
+      <w:pPr>
+        <w:jc w:val="center"/>
+        <w:rPr>
+          <w:b/>
+          <w:bCs/>
           <w:sz w:val="28"/>
           <w:szCs w:val="28"/>
         </w:rPr>
@@ -12626,7 +13640,6 @@
         <w:rPr>
           <w:noProof/>
         </w:rPr>
-        <w:lastRenderedPageBreak/>
         <w:drawing>
           <wp:anchor distT="0" distB="0" distL="114300" distR="114300" simplePos="0" relativeHeight="251665408" behindDoc="1" locked="0" layoutInCell="1" allowOverlap="1">
             <wp:simplePos x="0" y="0"/>
@@ -12728,6 +13741,7 @@
           <w:sz w:val="24"/>
           <w:szCs w:val="24"/>
         </w:rPr>
+        <w:lastRenderedPageBreak/>
         <w:t>centroid</w:t>
       </w:r>
       <w:proofErr w:type="gramEnd"/>
@@ -13439,22 +14453,22 @@
           <w:sz w:val="28"/>
           <w:szCs w:val="28"/>
         </w:rPr>
+        <w:t>End Gable</w:t>
+      </w:r>
+    </w:p>
+    <w:p>
+      <w:pPr>
+        <w:rPr>
+          <w:sz w:val="28"/>
+          <w:szCs w:val="28"/>
+        </w:rPr>
+      </w:pPr>
+      <w:r>
+        <w:rPr>
+          <w:sz w:val="28"/>
+          <w:szCs w:val="28"/>
+        </w:rPr>
         <w:lastRenderedPageBreak/>
-        <w:t>End Gable</w:t>
-      </w:r>
-    </w:p>
-    <w:p>
-      <w:pPr>
-        <w:rPr>
-          <w:sz w:val="28"/>
-          <w:szCs w:val="28"/>
-        </w:rPr>
-      </w:pPr>
-      <w:r>
-        <w:rPr>
-          <w:sz w:val="28"/>
-          <w:szCs w:val="28"/>
-        </w:rPr>
         <w:t xml:space="preserve">Base Design </w:t>
       </w:r>
       <w:proofErr w:type="gramStart"/>
@@ -13471,7 +14485,23 @@
           <w:sz w:val="28"/>
           <w:szCs w:val="28"/>
         </w:rPr>
-        <w:t xml:space="preserve"> for max column loads @ axis A +8m left):</w:t>
+        <w:t xml:space="preserve"> for max column loads @ axis A +8m </w:t>
+      </w:r>
+      <w:proofErr w:type="spellStart"/>
+      <w:r>
+        <w:rPr>
+          <w:sz w:val="28"/>
+          <w:szCs w:val="28"/>
+        </w:rPr>
+        <w:t>rigth</w:t>
+      </w:r>
+      <w:proofErr w:type="spellEnd"/>
+      <w:r>
+        <w:rPr>
+          <w:sz w:val="28"/>
+          <w:szCs w:val="28"/>
+        </w:rPr>
+        <w:t>):</w:t>
       </w:r>
     </w:p>
     <w:p>
@@ -13683,6 +14713,45 @@
           <w:sz w:val="24"/>
           <w:szCs w:val="24"/>
         </w:rPr>
+        <w:t xml:space="preserve">Applied normal stress = 2 / </w:t>
+      </w:r>
+      <w:proofErr w:type="gramStart"/>
+      <w:r>
+        <w:rPr>
+          <w:sz w:val="24"/>
+          <w:szCs w:val="24"/>
+        </w:rPr>
+        <w:t>( 15</w:t>
+      </w:r>
+      <w:proofErr w:type="gramEnd"/>
+      <w:r>
+        <w:rPr>
+          <w:sz w:val="24"/>
+          <w:szCs w:val="24"/>
+        </w:rPr>
+        <w:t xml:space="preserve"> x 32 ) = 0.0042 ton / cm</w:t>
+      </w:r>
+      <w:r>
+        <w:rPr>
+          <w:sz w:val="24"/>
+          <w:szCs w:val="24"/>
+          <w:vertAlign w:val="superscript"/>
+        </w:rPr>
+        <w:t>2</w:t>
+      </w:r>
+    </w:p>
+    <w:p>
+      <w:pPr>
+        <w:rPr>
+          <w:sz w:val="24"/>
+          <w:szCs w:val="24"/>
+        </w:rPr>
+      </w:pPr>
+      <w:r>
+        <w:rPr>
+          <w:sz w:val="24"/>
+          <w:szCs w:val="24"/>
+        </w:rPr>
         <w:t xml:space="preserve">Allowable normal force = </w:t>
       </w:r>
       <w:r>
@@ -14107,46 +15176,186 @@
           <w:szCs w:val="24"/>
         </w:rPr>
       </w:pPr>
-    </w:p>
-    <w:p>
-      <w:pPr>
-        <w:rPr>
-          <w:sz w:val="24"/>
-          <w:szCs w:val="24"/>
-        </w:rPr>
-      </w:pPr>
-    </w:p>
-    <w:p>
-      <w:pPr>
-        <w:rPr>
-          <w:sz w:val="24"/>
-          <w:szCs w:val="24"/>
-        </w:rPr>
-      </w:pPr>
-    </w:p>
-    <w:p>
-      <w:pPr>
-        <w:rPr>
-          <w:sz w:val="24"/>
-          <w:szCs w:val="24"/>
-        </w:rPr>
-      </w:pPr>
-    </w:p>
-    <w:p>
-      <w:pPr>
-        <w:rPr>
-          <w:sz w:val="24"/>
-          <w:szCs w:val="24"/>
-        </w:rPr>
-      </w:pPr>
-    </w:p>
-    <w:p>
-      <w:pPr>
-        <w:rPr>
-          <w:sz w:val="24"/>
-          <w:szCs w:val="24"/>
-        </w:rPr>
-      </w:pPr>
+      <w:r>
+        <w:rPr>
+          <w:sz w:val="24"/>
+          <w:szCs w:val="24"/>
+        </w:rPr>
+        <w:t xml:space="preserve">Moment applied on plate = </w:t>
+      </w:r>
+      <w:proofErr w:type="gramStart"/>
+      <w:r>
+        <w:rPr>
+          <w:sz w:val="24"/>
+          <w:szCs w:val="24"/>
+        </w:rPr>
+        <w:t>( (</w:t>
+      </w:r>
+      <w:proofErr w:type="gramEnd"/>
+      <w:r>
+        <w:rPr>
+          <w:sz w:val="24"/>
+          <w:szCs w:val="24"/>
+        </w:rPr>
+        <w:t xml:space="preserve"> plate length – col height ) / 2 ) </w:t>
+      </w:r>
+      <w:r>
+        <w:rPr>
+          <w:sz w:val="24"/>
+          <w:szCs w:val="24"/>
+          <w:vertAlign w:val="superscript"/>
+        </w:rPr>
+        <w:t xml:space="preserve">2 </w:t>
+      </w:r>
+      <w:r>
+        <w:rPr>
+          <w:sz w:val="24"/>
+          <w:szCs w:val="24"/>
+        </w:rPr>
+        <w:t xml:space="preserve">x stress on concrete = 0.07 </w:t>
+      </w:r>
+      <w:proofErr w:type="spellStart"/>
+      <w:r>
+        <w:rPr>
+          <w:sz w:val="24"/>
+          <w:szCs w:val="24"/>
+        </w:rPr>
+        <w:t>t.m</w:t>
+      </w:r>
+      <w:proofErr w:type="spellEnd"/>
+      <w:r>
+        <w:rPr>
+          <w:sz w:val="24"/>
+          <w:szCs w:val="24"/>
+        </w:rPr>
+        <w:t>/m</w:t>
+      </w:r>
+      <w:r>
+        <w:rPr>
+          <w:sz w:val="24"/>
+          <w:szCs w:val="24"/>
+          <w:vertAlign w:val="superscript"/>
+        </w:rPr>
+        <w:t>\</w:t>
+      </w:r>
+    </w:p>
+    <w:p>
+      <w:pPr>
+        <w:rPr>
+          <w:sz w:val="24"/>
+          <w:szCs w:val="24"/>
+        </w:rPr>
+      </w:pPr>
+      <w:r>
+        <w:rPr>
+          <w:sz w:val="24"/>
+          <w:szCs w:val="24"/>
+        </w:rPr>
+        <w:t>Stress on plate</w:t>
+      </w:r>
+      <w:r>
+        <w:rPr>
+          <w:sz w:val="24"/>
+          <w:szCs w:val="24"/>
+        </w:rPr>
+        <w:t xml:space="preserve"> = moment x y / I</w:t>
+      </w:r>
+      <w:r>
+        <w:rPr>
+          <w:sz w:val="24"/>
+          <w:szCs w:val="24"/>
+          <w:vertAlign w:val="subscript"/>
+        </w:rPr>
+        <w:t>x</w:t>
+      </w:r>
+      <w:r>
+        <w:rPr>
+          <w:sz w:val="24"/>
+          <w:szCs w:val="24"/>
+        </w:rPr>
+        <w:t xml:space="preserve"> = 0.07 x 0.5</w:t>
+      </w:r>
+      <w:r>
+        <w:rPr>
+          <w:sz w:val="24"/>
+          <w:szCs w:val="24"/>
+        </w:rPr>
+        <w:t xml:space="preserve"> /</w:t>
+      </w:r>
+      <w:r>
+        <w:rPr>
+          <w:sz w:val="24"/>
+          <w:szCs w:val="24"/>
+        </w:rPr>
+        <w:t xml:space="preserve"> </w:t>
+      </w:r>
+      <w:r>
+        <w:rPr>
+          <w:sz w:val="24"/>
+          <w:szCs w:val="24"/>
+        </w:rPr>
+        <w:t xml:space="preserve">(1/12) </w:t>
+      </w:r>
+      <w:r>
+        <w:rPr>
+          <w:sz w:val="24"/>
+          <w:szCs w:val="24"/>
+        </w:rPr>
+        <w:t xml:space="preserve">= </w:t>
+      </w:r>
+      <w:r>
+        <w:rPr>
+          <w:sz w:val="24"/>
+          <w:szCs w:val="24"/>
+        </w:rPr>
+        <w:t>0.4 ton/</w:t>
+      </w:r>
+      <w:proofErr w:type="gramStart"/>
+      <w:r>
+        <w:rPr>
+          <w:sz w:val="24"/>
+          <w:szCs w:val="24"/>
+        </w:rPr>
+        <w:t>cm</w:t>
+      </w:r>
+      <w:r>
+        <w:rPr>
+          <w:sz w:val="24"/>
+          <w:szCs w:val="24"/>
+          <w:vertAlign w:val="superscript"/>
+        </w:rPr>
+        <w:t>2</w:t>
+      </w:r>
+      <w:r>
+        <w:rPr>
+          <w:sz w:val="24"/>
+          <w:szCs w:val="24"/>
+        </w:rPr>
+        <w:t xml:space="preserve">  &lt;</w:t>
+      </w:r>
+      <w:proofErr w:type="gramEnd"/>
+      <w:r>
+        <w:rPr>
+          <w:sz w:val="24"/>
+          <w:szCs w:val="24"/>
+        </w:rPr>
+        <w:t xml:space="preserve"> 2.4 ton/cm</w:t>
+      </w:r>
+      <w:r>
+        <w:rPr>
+          <w:sz w:val="24"/>
+          <w:szCs w:val="24"/>
+          <w:vertAlign w:val="superscript"/>
+        </w:rPr>
+        <w:t xml:space="preserve">2 </w:t>
+      </w:r>
+      <w:r>
+        <w:rPr>
+          <w:sz w:val="24"/>
+          <w:szCs w:val="24"/>
+        </w:rPr>
+        <w:t xml:space="preserve"> -&gt; safe</w:t>
+      </w:r>
     </w:p>
     <w:p>
       <w:pPr>
@@ -14169,23 +15378,125 @@
           <w:sz w:val="32"/>
           <w:szCs w:val="32"/>
         </w:rPr>
+        <w:t>Gusset plates stiffeners calculations</w:t>
+      </w:r>
+    </w:p>
+    <w:p>
+      <w:pPr>
+        <w:rPr>
+          <w:sz w:val="24"/>
+          <w:szCs w:val="24"/>
+        </w:rPr>
+      </w:pPr>
+      <w:r>
+        <w:rPr>
+          <w:sz w:val="24"/>
+          <w:szCs w:val="24"/>
+        </w:rPr>
+        <w:t xml:space="preserve">Buckling limit </w:t>
+      </w:r>
+      <w:proofErr w:type="gramStart"/>
+      <w:r>
+        <w:rPr>
+          <w:sz w:val="24"/>
+          <w:szCs w:val="24"/>
+        </w:rPr>
+        <w:t>is  L</w:t>
+      </w:r>
+      <w:proofErr w:type="gramEnd"/>
+      <w:r>
+        <w:rPr>
+          <w:sz w:val="24"/>
+          <w:szCs w:val="24"/>
+        </w:rPr>
+        <w:t xml:space="preserve"> / i</w:t>
+      </w:r>
+      <w:r>
+        <w:rPr>
+          <w:sz w:val="24"/>
+          <w:szCs w:val="24"/>
+          <w:vertAlign w:val="subscript"/>
+        </w:rPr>
+        <w:t>x</w:t>
+      </w:r>
+      <w:r>
+        <w:rPr>
+          <w:sz w:val="24"/>
+          <w:szCs w:val="24"/>
+        </w:rPr>
+        <w:t xml:space="preserve"> &lt; 16</w:t>
+      </w:r>
+    </w:p>
+    <w:p>
+      <w:pPr>
+        <w:rPr>
+          <w:sz w:val="24"/>
+          <w:szCs w:val="24"/>
+        </w:rPr>
+      </w:pPr>
+      <w:r>
+        <w:rPr>
+          <w:sz w:val="24"/>
+          <w:szCs w:val="24"/>
+        </w:rPr>
+        <w:t>All gusset plates are with thickness 10 mm</w:t>
+      </w:r>
+    </w:p>
+    <w:p>
+      <w:pPr>
+        <w:rPr>
+          <w:sz w:val="24"/>
+          <w:szCs w:val="24"/>
+        </w:rPr>
+      </w:pPr>
+      <w:r>
+        <w:rPr>
+          <w:b/>
+          <w:bCs/>
+          <w:sz w:val="24"/>
+          <w:szCs w:val="24"/>
+        </w:rPr>
         <w:lastRenderedPageBreak/>
-        <w:t>Gusset plates stiffeners calculations</w:t>
-      </w:r>
-    </w:p>
-    <w:p>
-      <w:pPr>
-        <w:rPr>
-          <w:sz w:val="24"/>
-          <w:szCs w:val="24"/>
-        </w:rPr>
-      </w:pPr>
-      <w:r>
-        <w:rPr>
-          <w:sz w:val="24"/>
-          <w:szCs w:val="24"/>
-        </w:rPr>
-        <w:t xml:space="preserve">Buckling limit </w:t>
+        <w:t xml:space="preserve">Without stiffeners </w:t>
+      </w:r>
+      <w:proofErr w:type="spellStart"/>
+      <w:r>
+        <w:rPr>
+          <w:sz w:val="24"/>
+          <w:szCs w:val="24"/>
+        </w:rPr>
+        <w:t>L</w:t>
+      </w:r>
+      <w:r>
+        <w:rPr>
+          <w:sz w:val="24"/>
+          <w:szCs w:val="24"/>
+          <w:vertAlign w:val="subscript"/>
+        </w:rPr>
+        <w:t>allowable</w:t>
+      </w:r>
+      <w:proofErr w:type="spellEnd"/>
+      <w:r>
+        <w:rPr>
+          <w:sz w:val="24"/>
+          <w:szCs w:val="24"/>
+        </w:rPr>
+        <w:t xml:space="preserve"> = 16 x i</w:t>
+      </w:r>
+      <w:r>
+        <w:rPr>
+          <w:sz w:val="24"/>
+          <w:szCs w:val="24"/>
+          <w:vertAlign w:val="subscript"/>
+        </w:rPr>
+        <w:t>x</w:t>
+      </w:r>
+      <w:r>
+        <w:rPr>
+          <w:sz w:val="24"/>
+          <w:szCs w:val="24"/>
+        </w:rPr>
+        <w:t xml:space="preserve"> = 16 / </w:t>
       </w:r>
       <w:proofErr w:type="gramStart"/>
       <w:r>
@@ -14193,7 +15504,7 @@
           <w:sz w:val="24"/>
           <w:szCs w:val="24"/>
         </w:rPr>
-        <w:t>is  L</w:t>
+        <w:t>( b</w:t>
       </w:r>
       <w:proofErr w:type="gramEnd"/>
       <w:r>
@@ -14201,7 +15512,30 @@
           <w:sz w:val="24"/>
           <w:szCs w:val="24"/>
         </w:rPr>
-        <w:t xml:space="preserve"> / i</w:t>
+        <w:t xml:space="preserve"> x t / ( b x t</w:t>
+      </w:r>
+      <w:r>
+        <w:rPr>
+          <w:sz w:val="24"/>
+          <w:szCs w:val="24"/>
+          <w:vertAlign w:val="superscript"/>
+        </w:rPr>
+        <w:t>3</w:t>
+      </w:r>
+      <w:r>
+        <w:rPr>
+          <w:sz w:val="24"/>
+          <w:szCs w:val="24"/>
+        </w:rPr>
+        <w:t xml:space="preserve"> / 12 ) )</w:t>
+      </w:r>
+      <w:r>
+        <w:rPr>
+          <w:sz w:val="24"/>
+          <w:szCs w:val="24"/>
+          <w:vertAlign w:val="superscript"/>
+        </w:rPr>
+        <w:t>0.5</w:t>
       </w:r>
       <w:r>
         <w:rPr>
@@ -14209,46 +15543,43 @@
           <w:szCs w:val="24"/>
           <w:vertAlign w:val="subscript"/>
         </w:rPr>
-        <w:t>x</w:t>
-      </w:r>
-      <w:r>
-        <w:rPr>
-          <w:sz w:val="24"/>
-          <w:szCs w:val="24"/>
-        </w:rPr>
-        <w:t xml:space="preserve"> &lt; 16</w:t>
-      </w:r>
-    </w:p>
-    <w:p>
-      <w:pPr>
-        <w:rPr>
-          <w:sz w:val="24"/>
-          <w:szCs w:val="24"/>
-        </w:rPr>
-      </w:pPr>
-      <w:r>
-        <w:rPr>
-          <w:sz w:val="24"/>
-          <w:szCs w:val="24"/>
-        </w:rPr>
-        <w:t>All gusset plates are with thickness 10 mm</w:t>
-      </w:r>
-    </w:p>
-    <w:p>
-      <w:pPr>
-        <w:rPr>
-          <w:sz w:val="24"/>
-          <w:szCs w:val="24"/>
-        </w:rPr>
-      </w:pPr>
-      <w:r>
-        <w:rPr>
-          <w:b/>
-          <w:bCs/>
-          <w:sz w:val="24"/>
-          <w:szCs w:val="24"/>
-        </w:rPr>
-        <w:t xml:space="preserve">Without stiffeners </w:t>
+        <w:t xml:space="preserve"> </w:t>
+      </w:r>
+      <w:r>
+        <w:rPr>
+          <w:sz w:val="24"/>
+          <w:szCs w:val="24"/>
+        </w:rPr>
+        <w:t>= 4.5 x t mm = 45 mm</w:t>
+      </w:r>
+    </w:p>
+    <w:p>
+      <w:pPr>
+        <w:rPr>
+          <w:sz w:val="24"/>
+          <w:szCs w:val="24"/>
+        </w:rPr>
+      </w:pPr>
+      <w:r>
+        <w:rPr>
+          <w:sz w:val="24"/>
+          <w:szCs w:val="24"/>
+        </w:rPr>
+        <w:t xml:space="preserve">With stiffeners </w:t>
+      </w:r>
+      <w:r>
+        <w:rPr>
+          <w:sz w:val="24"/>
+          <w:szCs w:val="24"/>
+        </w:rPr>
+        <w:t xml:space="preserve"> ,</w:t>
+      </w:r>
+      <w:r>
+        <w:rPr>
+          <w:sz w:val="24"/>
+          <w:szCs w:val="24"/>
+        </w:rPr>
+        <w:t xml:space="preserve"> </w:t>
       </w:r>
       <w:proofErr w:type="spellStart"/>
       <w:r>
@@ -14272,67 +15603,33 @@
           <w:sz w:val="24"/>
           <w:szCs w:val="24"/>
         </w:rPr>
-        <w:t xml:space="preserve"> = 16 x i</w:t>
-      </w:r>
-      <w:r>
-        <w:rPr>
-          <w:sz w:val="24"/>
-          <w:szCs w:val="24"/>
-          <w:vertAlign w:val="subscript"/>
-        </w:rPr>
-        <w:t>x</w:t>
-      </w:r>
-      <w:r>
-        <w:rPr>
-          <w:sz w:val="24"/>
-          <w:szCs w:val="24"/>
-        </w:rPr>
-        <w:t xml:space="preserve"> = 16 / </w:t>
-      </w:r>
-      <w:proofErr w:type="gramStart"/>
-      <w:r>
-        <w:rPr>
-          <w:sz w:val="24"/>
-          <w:szCs w:val="24"/>
-        </w:rPr>
-        <w:t>( b</w:t>
-      </w:r>
-      <w:proofErr w:type="gramEnd"/>
-      <w:r>
-        <w:rPr>
-          <w:sz w:val="24"/>
-          <w:szCs w:val="24"/>
-        </w:rPr>
-        <w:t xml:space="preserve"> x t / ( b x t</w:t>
-      </w:r>
-      <w:r>
-        <w:rPr>
-          <w:sz w:val="24"/>
-          <w:szCs w:val="24"/>
-          <w:vertAlign w:val="superscript"/>
-        </w:rPr>
-        <w:t>3</w:t>
-      </w:r>
-      <w:r>
-        <w:rPr>
-          <w:sz w:val="24"/>
-          <w:szCs w:val="24"/>
-        </w:rPr>
-        <w:t xml:space="preserve"> / 12 ) )</w:t>
-      </w:r>
-      <w:r>
-        <w:rPr>
-          <w:sz w:val="24"/>
-          <w:szCs w:val="24"/>
-          <w:vertAlign w:val="superscript"/>
-        </w:rPr>
-        <w:t>0.5</w:t>
-      </w:r>
-      <w:r>
-        <w:rPr>
-          <w:sz w:val="24"/>
-          <w:szCs w:val="24"/>
-          <w:vertAlign w:val="subscript"/>
+        <w:t xml:space="preserve"> = </w:t>
+      </w:r>
+      <w:r>
+        <w:rPr>
+          <w:sz w:val="24"/>
+          <w:szCs w:val="24"/>
+        </w:rPr>
+        <w:t xml:space="preserve">n x </w:t>
+      </w:r>
+      <w:r>
+        <w:rPr>
+          <w:sz w:val="24"/>
+          <w:szCs w:val="24"/>
+        </w:rPr>
+        <w:t xml:space="preserve">4.5 x </w:t>
+      </w:r>
+      <w:r>
+        <w:rPr>
+          <w:sz w:val="24"/>
+          <w:szCs w:val="24"/>
+        </w:rPr>
+        <w:t>h</w:t>
+      </w:r>
+      <w:r>
+        <w:rPr>
+          <w:sz w:val="24"/>
+          <w:szCs w:val="24"/>
         </w:rPr>
         <w:t xml:space="preserve"> </w:t>
       </w:r>
@@ -14341,96 +15638,6 @@
           <w:sz w:val="24"/>
           <w:szCs w:val="24"/>
         </w:rPr>
-        <w:t>= 4.5 x t mm = 45 mm</w:t>
-      </w:r>
-    </w:p>
-    <w:p>
-      <w:pPr>
-        <w:rPr>
-          <w:sz w:val="24"/>
-          <w:szCs w:val="24"/>
-        </w:rPr>
-      </w:pPr>
-      <w:r>
-        <w:rPr>
-          <w:sz w:val="24"/>
-          <w:szCs w:val="24"/>
-        </w:rPr>
-        <w:t xml:space="preserve">With stiffeners </w:t>
-      </w:r>
-      <w:r>
-        <w:rPr>
-          <w:sz w:val="24"/>
-          <w:szCs w:val="24"/>
-        </w:rPr>
-        <w:t xml:space="preserve"> ,</w:t>
-      </w:r>
-      <w:r>
-        <w:rPr>
-          <w:sz w:val="24"/>
-          <w:szCs w:val="24"/>
-        </w:rPr>
-        <w:t xml:space="preserve"> </w:t>
-      </w:r>
-      <w:proofErr w:type="spellStart"/>
-      <w:r>
-        <w:rPr>
-          <w:sz w:val="24"/>
-          <w:szCs w:val="24"/>
-        </w:rPr>
-        <w:t>L</w:t>
-      </w:r>
-      <w:r>
-        <w:rPr>
-          <w:sz w:val="24"/>
-          <w:szCs w:val="24"/>
-          <w:vertAlign w:val="subscript"/>
-        </w:rPr>
-        <w:t>allowable</w:t>
-      </w:r>
-      <w:proofErr w:type="spellEnd"/>
-      <w:r>
-        <w:rPr>
-          <w:sz w:val="24"/>
-          <w:szCs w:val="24"/>
-        </w:rPr>
-        <w:t xml:space="preserve"> = </w:t>
-      </w:r>
-      <w:r>
-        <w:rPr>
-          <w:sz w:val="24"/>
-          <w:szCs w:val="24"/>
-        </w:rPr>
-        <w:t xml:space="preserve">n x </w:t>
-      </w:r>
-      <w:bookmarkStart w:id="0" w:name="_GoBack"/>
-      <w:bookmarkEnd w:id="0"/>
-      <w:r>
-        <w:rPr>
-          <w:sz w:val="24"/>
-          <w:szCs w:val="24"/>
-        </w:rPr>
-        <w:t xml:space="preserve">4.5 x </w:t>
-      </w:r>
-      <w:r>
-        <w:rPr>
-          <w:sz w:val="24"/>
-          <w:szCs w:val="24"/>
-        </w:rPr>
-        <w:t>h</w:t>
-      </w:r>
-      <w:r>
-        <w:rPr>
-          <w:sz w:val="24"/>
-          <w:szCs w:val="24"/>
-        </w:rPr>
-        <w:t xml:space="preserve"> </w:t>
-      </w:r>
-      <w:r>
-        <w:rPr>
-          <w:sz w:val="24"/>
-          <w:szCs w:val="24"/>
-        </w:rPr>
         <w:t>mm ,</w:t>
       </w:r>
       <w:r>
@@ -14452,21 +15659,7 @@
           <w:sz w:val="24"/>
           <w:szCs w:val="24"/>
         </w:rPr>
-        <w:t xml:space="preserve">h is stiffener height and use stiffener thickness similar to plate thickness 10 mm , </w:t>
-      </w:r>
-      <w:r>
-        <w:rPr>
-          <w:sz w:val="24"/>
-          <w:szCs w:val="24"/>
-        </w:rPr>
-        <w:t>neglect plate actions</w:t>
-      </w:r>
-      <w:r>
-        <w:rPr>
-          <w:sz w:val="24"/>
-          <w:szCs w:val="24"/>
-        </w:rPr>
-        <w:t>.</w:t>
+        <w:t>h is stiffener height and use stiffener thickness similar to plate thickness 10 mm , neglect plate actions.</w:t>
       </w:r>
     </w:p>
     <w:p>

</xml_diff>